<commit_message>
not anywhere near done lol
</commit_message>
<xml_diff>
--- a/Dis.docx
+++ b/Dis.docx
@@ -41,20 +41,8 @@
           <w:szCs w:val="32"/>
           <w:u w:val="single"/>
         </w:rPr>
-        <w:t xml:space="preserve"> in </w:t>
-      </w:r>
-      <w:proofErr w:type="gramStart"/>
-      <w:r>
-        <w:rPr>
-          <w:b/>
-          <w:bCs/>
-          <w:sz w:val="32"/>
-          <w:szCs w:val="32"/>
-          <w:u w:val="single"/>
-        </w:rPr>
-        <w:t>games</w:t>
-      </w:r>
-      <w:proofErr w:type="gramEnd"/>
+        <w:t xml:space="preserve"> in games</w:t>
+      </w:r>
     </w:p>
     <w:p>
       <w:pPr>
@@ -153,13 +141,8 @@
     </w:p>
     <w:p>
       <w:r>
-        <w:t xml:space="preserve">What needs to be </w:t>
-      </w:r>
-      <w:proofErr w:type="gramStart"/>
-      <w:r>
-        <w:t>achieved</w:t>
-      </w:r>
-      <w:proofErr w:type="gramEnd"/>
+        <w:t>What needs to be achieved</w:t>
+      </w:r>
     </w:p>
     <w:p>
       <w:pPr>
@@ -255,102 +238,123 @@
         <w:t>S</w:t>
       </w:r>
       <w:r>
-        <w:t>implex noise.</w:t>
-      </w:r>
-    </w:p>
-    <w:p>
-      <w:r>
-        <w:t xml:space="preserve">The volumetric model is </w:t>
-      </w:r>
-      <w:proofErr w:type="gramStart"/>
-      <w:r>
-        <w:t>similar to</w:t>
-      </w:r>
-      <w:proofErr w:type="gramEnd"/>
-      <w:r>
-        <w:t xml:space="preserve"> the elevation model but instead of using two-dimensional space it uses voxels which allow for a three-dimensional space where each cell represents a material </w:t>
+        <w:t>implex noise</w:t>
+      </w:r>
+      <w:r>
+        <w:t xml:space="preserve"> which are procedural generation methods that allow for infinite terrain generation without any user input needed</w:t>
+      </w:r>
+      <w:r>
+        <w:t>.</w:t>
+      </w:r>
+    </w:p>
+    <w:p>
+      <w:r>
+        <w:t xml:space="preserve">The volumetric model is similar to the elevation model but instead of using two-dimensional space it uses voxels which allow for a three-dimensional space where each cell represents a material </w:t>
       </w:r>
       <w:r>
         <w:t>at a particular position.</w:t>
       </w:r>
       <w:r>
-        <w:t xml:space="preserve"> This allows for the use of features like </w:t>
-      </w:r>
-      <w:r>
-        <w:t>overhangs, caves, and arches</w:t>
+        <w:t xml:space="preserve"> This allows for the use of features like overhangs, caves, and arches. </w:t>
+      </w:r>
+      <w:r>
+        <w:t>Volumetric models are very data heavy which makes them slower to run. There are ways to optimize the data structure by using compression techniques like Sparse Voxel Octrees</w:t>
+      </w:r>
+      <w:r>
+        <w:t xml:space="preserve"> to reduce the memory cost.</w:t>
+      </w:r>
+      <w:r>
+        <w:t xml:space="preserve"> This is done using an octree. An octree is where a three-dimensional space gets recursively divided into subspaces of children nodes until each voxel only contains one point or multiple point of similar data. This technique can be used in open world games which require real time interaction. </w:t>
+      </w:r>
+    </w:p>
+    <w:p>
+      <w:r>
+        <w:t xml:space="preserve">The next step is the talk about how the terrain data can be acquired. This can be done user inputting </w:t>
+      </w:r>
+      <w:r>
+        <w:t>premade</w:t>
+      </w:r>
+      <w:r>
+        <w:t xml:space="preserve"> data or by a program generating its own data also known as procedurally generated data. What we are going to talk about is different method for procedurally generated data. </w:t>
+      </w:r>
+      <w:r>
+        <w:t>These methods include, subdivision based</w:t>
+      </w:r>
+      <w:r>
+        <w:t xml:space="preserve"> and </w:t>
+      </w:r>
+      <w:r>
+        <w:t>fractal noise</w:t>
+      </w:r>
+      <w:r>
+        <w:t xml:space="preserve"> methods</w:t>
+      </w:r>
+      <w:r>
+        <w:t xml:space="preserve"> such as Perlin noise</w:t>
       </w:r>
       <w:r>
         <w:t xml:space="preserve">. </w:t>
       </w:r>
       <w:r>
-        <w:t>Volumetric models are very data heavy which makes them slower to run. There are ways to optimize the data structure by using compression techniques like Sparse Voxel Octrees</w:t>
-      </w:r>
-      <w:r>
-        <w:t xml:space="preserve"> to reduce the memory cost.</w:t>
-      </w:r>
-      <w:r>
-        <w:t xml:space="preserve"> This is done using an octree. An octree is where a three-dimensional space gets recursively divided into subspaces of children nodes until each voxel only contains one point or multiple point of similar data. This technique can be used in open world games which require real time interaction. </w:t>
-      </w:r>
-    </w:p>
-    <w:p>
-      <w:r>
-        <w:t xml:space="preserve">The next step is the talk about how the terrain data can be acquired. This can be done user inputting </w:t>
-      </w:r>
-      <w:r>
-        <w:t>premade</w:t>
-      </w:r>
-      <w:r>
-        <w:t xml:space="preserve"> data or by a program generating its own data also known as procedurally generated data. What we are going to talk about is different method for procedurally generated data. </w:t>
-      </w:r>
-      <w:r>
-        <w:t>These methods include, subdivision based</w:t>
-      </w:r>
-      <w:r>
-        <w:t xml:space="preserve"> and </w:t>
-      </w:r>
-      <w:r>
-        <w:t>fractal noise</w:t>
-      </w:r>
-      <w:r>
-        <w:t xml:space="preserve"> methods</w:t>
-      </w:r>
-      <w:r>
-        <w:t xml:space="preserve"> such as Perlin noise</w:t>
+        <w:t xml:space="preserve">The subdivision </w:t>
+      </w:r>
+      <w:r>
+        <w:lastRenderedPageBreak/>
+        <w:t>method takes in a piece of data like a plane or a cube and iteratively refines the shape by subdividing it into smaller and smaller pieces.</w:t>
+      </w:r>
+      <w:r>
+        <w:t xml:space="preserve"> (MIGHT NEED TO GO INTO MORE DETAIL ABOUT SUBDIVISION). One of the most used procedural generation methods is the noise method. </w:t>
+      </w:r>
+      <w:r>
+        <w:t xml:space="preserve">Noise is essentially a random number generator for computer graphics. </w:t>
+      </w:r>
+      <w:r>
+        <w:t>By adding different scales and amplitudes to the noise it is possible the create procedurally generated terrain that can be endlessly generated allowing for landscapes to be easily generated at any size a user might need. (COULD ADD MORE ON THE CALCULATIONS MAYBE)</w:t>
+      </w:r>
+    </w:p>
+    <w:p/>
+    <w:p>
+      <w:pPr>
+        <w:rPr>
+          <w:u w:val="single"/>
+        </w:rPr>
+      </w:pPr>
+      <w:r>
+        <w:rPr>
+          <w:u w:val="single"/>
+        </w:rPr>
+        <w:t>2.</w:t>
+      </w:r>
+      <w:r>
+        <w:rPr>
+          <w:u w:val="single"/>
+        </w:rPr>
+        <w:t>2</w:t>
+      </w:r>
+      <w:r>
+        <w:rPr>
+          <w:u w:val="single"/>
+        </w:rPr>
+        <w:t xml:space="preserve"> Water/Fluid Simulation</w:t>
+      </w:r>
+    </w:p>
+    <w:p>
+      <w:r>
+        <w:t>(</w:t>
+      </w:r>
+      <w:r>
+        <w:t>INTRO TO WATER</w:t>
+      </w:r>
+      <w:r>
+        <w:t xml:space="preserve"> NEEDED)</w:t>
       </w:r>
       <w:r>
         <w:t xml:space="preserve">. </w:t>
       </w:r>
     </w:p>
-    <w:p/>
-    <w:p>
-      <w:pPr>
-        <w:rPr>
-          <w:u w:val="single"/>
-        </w:rPr>
-      </w:pPr>
-      <w:r>
-        <w:rPr>
-          <w:u w:val="single"/>
-        </w:rPr>
-        <w:lastRenderedPageBreak/>
-        <w:t>2.</w:t>
-      </w:r>
-      <w:r>
-        <w:rPr>
-          <w:u w:val="single"/>
-        </w:rPr>
-        <w:t>2</w:t>
-      </w:r>
-      <w:r>
-        <w:rPr>
-          <w:u w:val="single"/>
-        </w:rPr>
-        <w:t xml:space="preserve"> Water/Fluid Simulation</w:t>
-      </w:r>
-    </w:p>
-    <w:p>
-      <w:r>
-        <w:t>INTRO TO WATER. There are two main methods for simulating water. These are grid based and particle based. Both grid</w:t>
+    <w:p>
+      <w:r>
+        <w:t>There are two main methods for simulating water. These are grid based and particle based. Both grid</w:t>
       </w:r>
       <w:r>
         <w:t>-</w:t>
@@ -382,20 +386,20 @@
     </w:p>
     <w:p>
       <w:r>
-        <w:t xml:space="preserve">(FIRST TALK ABOUT PARTICAL BASED METHODS). </w:t>
-      </w:r>
-    </w:p>
-    <w:p>
-      <w:r>
-        <w:t>(NOW GRID BASED METHODS)</w:t>
-      </w:r>
-    </w:p>
-    <w:p>
-      <w:pPr>
-        <w:rPr>
-          <w:u w:val="single"/>
-        </w:rPr>
-      </w:pPr>
+        <w:t>The most efficient way for simulating water with a grid based method would be by using a height field which uses a two-dimensional grid with each cell holding a height rather than using a three-dimensional grid with multiple data point to consider for each simulation step. Some methods that use height fields are the shallow water equations which only simulate a thin layer on the surface of the water and the pipe model implementation which uses pipes that connect each cell. (TALK ABOUT SHALLOW WATER). (TALK ABOUT PIPE MODEL). (TALK ABOUT METHODS THAT USE 3D GRIDS).</w:t>
+      </w:r>
+    </w:p>
+    <w:p>
+      <w:r>
+        <w:t>The most used particle method is the Smooth Particle Hydrodynamics which is based on the Navier Stokes Equations.</w:t>
+      </w:r>
+    </w:p>
+    <w:p>
+      <w:r>
+        <w:t>(TALK ABOUT METHOD THAT COMBINES SOME PARTICLE AND GRID BASED)</w:t>
+      </w:r>
+    </w:p>
+    <w:p>
       <w:r>
         <w:rPr>
           <w:u w:val="single"/>
@@ -415,7 +419,7 @@
           <w:sz w:val="24"/>
           <w:szCs w:val="24"/>
         </w:rPr>
-        <w:t>f</w:t>
+        <w:t>o</w:t>
       </w:r>
     </w:p>
     <w:p>
@@ -433,6 +437,11 @@
           <w:u w:val="single"/>
         </w:rPr>
         <w:t>3 Design</w:t>
+      </w:r>
+    </w:p>
+    <w:p>
+      <w:r>
+        <w:t>o</w:t>
       </w:r>
     </w:p>
     <w:sectPr>

</xml_diff>

<commit_message>
im shit at everything
</commit_message>
<xml_diff>
--- a/Dis.docx
+++ b/Dis.docx
@@ -577,44 +577,92 @@
         <w:t xml:space="preserve"> </w:t>
       </w:r>
       <w:r>
-        <w:t>(explain about something else to do with this \-(:/)-/ )</w:t>
-      </w:r>
-    </w:p>
-    <w:p>
-      <w:r>
-        <w:t>Fractals are defined as sets that exhibit self-similarity under scaling. This means when you zoom in on a fractal pattern, the same pattern will repeat itself over and over again. There are many different fractal algorithms</w:t>
-      </w:r>
-      <w:r>
-        <w:t xml:space="preserve"> that have been discovered each with their own unique properties and </w:t>
+        <w:t>(</w:t>
+      </w:r>
+      <w:r>
+        <w:t xml:space="preserve">start </w:t>
+      </w:r>
+      <w:r>
+        <w:t>explain</w:t>
+      </w:r>
+      <w:r>
+        <w:t>ing</w:t>
+      </w:r>
+      <w:r>
+        <w:t xml:space="preserve"> about </w:t>
+      </w:r>
+      <w:r>
+        <w:t>each type</w:t>
+      </w:r>
+      <w:r>
+        <w:t xml:space="preserve"> \-(:/)-/ )</w:t>
+      </w:r>
+    </w:p>
+    <w:p>
+      <w:r>
+        <w:t>Fractals are defined as sets that exhibit self-similarity under scaling. This means when you zoom in on a fractal pattern, the same pattern will repeat itself over and over again</w:t>
+      </w:r>
+      <w:r>
+        <w:t xml:space="preserve">. </w:t>
+      </w:r>
+      <w:r>
+        <w:t>There are many different fractal algorithms</w:t>
+      </w:r>
+      <w:r>
+        <w:t xml:space="preserve"> that have been discovered each with their own unique properties and characteristics.</w:t>
+      </w:r>
+      <w:r>
+        <w:t xml:space="preserve"> </w:t>
+      </w:r>
+      <w:r>
+        <w:t>The first fractal algorithm to</w:t>
+      </w:r>
+      <w:r>
+        <w:t xml:space="preserve"> </w:t>
+      </w:r>
+      <w:r>
+        <w:t xml:space="preserve">be discovered was the Mandelbrot set which was </w:t>
       </w:r>
       <w:r>
         <w:lastRenderedPageBreak/>
-        <w:t>characteristics.</w:t>
+        <w:t>discovered by a mathematician named Benoit Mandelbrot.</w:t>
       </w:r>
       <w:r>
         <w:t xml:space="preserve"> </w:t>
       </w:r>
       <w:r>
-        <w:t>The first fractal algorithm to</w:t>
-      </w:r>
-      <w:r>
-        <w:t xml:space="preserve"> </w:t>
-      </w:r>
-      <w:r>
-        <w:t>be discovered was the Mandelbrot set which was discovered by a mathematician named Benoit Mandelbrot.</w:t>
-      </w:r>
-      <w:r>
-        <w:t xml:space="preserve"> </w:t>
-      </w:r>
-    </w:p>
-    <w:p>
-      <w:r>
-        <w:t xml:space="preserve">The subdivision method takes in a piece of data like a plane or a cube and iteratively refines the shape by subdividing it into smaller and smaller pieces. (MORE). </w:t>
-      </w:r>
-    </w:p>
-    <w:p>
-      <w:r>
-        <w:t xml:space="preserve">Noise is essentially a random number generator for computer graphics. </w:t>
+        <w:t xml:space="preserve">He </w:t>
+      </w:r>
+      <w:r>
+        <w:t xml:space="preserve">categorizes </w:t>
+      </w:r>
+      <w:r>
+        <w:t>the self</w:t>
+      </w:r>
+      <w:r>
+        <w:t>-similarity of fractals by a fractal dimension which can be described with the equation:</w:t>
+      </w:r>
+    </w:p>
+    <w:p>
+      <w:r>
+        <w:t>D = log(N) / log(1 / r)</w:t>
+      </w:r>
+    </w:p>
+    <w:p>
+      <w:r>
+        <w:t xml:space="preserve">Where D is the fractal dimension, N is the amount an object can be divided and r being the ratio </w:t>
+      </w:r>
+      <w:r>
+        <w:t>how much the object has been divided. For example, the von Koch snowflake curve being known as an “early mathematical monster” where a</w:t>
+      </w:r>
+      <w:r>
+        <w:t xml:space="preserve"> simple line segment is divided into thirds and the middle third is replaced by two segments forming part of an equilateral triangle. At the next stage in the construction each of these 4 segments is replaced by 4 new segments with length 1/3 of their parent according to the original pattern</w:t>
+      </w:r>
+      <w:r>
+        <w:t xml:space="preserve">. This then get repeated over and over again yielding the von Koch curve. </w:t>
+      </w:r>
+      <w:r>
+        <w:t>So with the amount the object gets divided being 4 and the where each section is being scaled down by 1/3. The equation for the von Koch snowflake curve would be D = log(4) / log(3). This means that the fractal dimension equals 1.26.</w:t>
       </w:r>
     </w:p>
     <w:p/>
@@ -808,7 +856,11 @@
         <w:t>grid-based</w:t>
       </w:r>
       <w:r>
-        <w:t xml:space="preserve"> simulation requires the entire world to be simulated on each step. This means that </w:t>
+        <w:t xml:space="preserve"> simulation requires the entire world to be simulated on each step. This means </w:t>
+      </w:r>
+      <w:r>
+        <w:lastRenderedPageBreak/>
+        <w:t xml:space="preserve">that </w:t>
       </w:r>
       <w:r>
         <w:t>particle-based</w:t>
@@ -858,7 +910,6 @@
         <w:rPr>
           <w:u w:val="single"/>
         </w:rPr>
-        <w:lastRenderedPageBreak/>
         <w:t>2.3 Erosion Algorithms</w:t>
       </w:r>
     </w:p>

</xml_diff>

<commit_message>
wait let him cook
</commit_message>
<xml_diff>
--- a/Dis.docx
+++ b/Dis.docx
@@ -8187,22 +8187,28 @@
         <w:t>images</w:t>
       </w:r>
       <w:r>
-        <w:t xml:space="preserve"> show a before and after of the simulation that was programmed for this project. As it shows, the erosion in the program does not work fully where there are some small holes scattered around the terrain. The erosion works in places where there is a steeper incline but as some as it starts to level out problems start to arise with too much sediment being eroded. This could be due to </w:t>
-      </w:r>
-      <w:r>
-        <w:t xml:space="preserve">the terrain data being very low values causing data to not calculate properly (not really sure how to explain this. There is some data issue with terrain being between 0 and 1 and a small change would be 0.000001 or maybe </w:t>
-      </w:r>
-      <w:r>
-        <w:t>smaller</w:t>
-      </w:r>
-      <w:r>
-        <w:t xml:space="preserve"> and because that value is so low a </w:t>
-      </w:r>
-      <w:r>
-        <w:t>floating-point</w:t>
-      </w:r>
-      <w:r>
-        <w:t xml:space="preserve"> cant store a number that long).</w:t>
+        <w:t xml:space="preserve"> show a before and after of the simulation that was programmed for this project. As it shows, the erosion in the program does not work fully where there are some small holes scattered around the terrain. The erosion works in</w:t>
+      </w:r>
+      <w:r>
+        <w:t xml:space="preserve"> some</w:t>
+      </w:r>
+      <w:r>
+        <w:t xml:space="preserve"> places</w:t>
+      </w:r>
+      <w:r>
+        <w:t xml:space="preserve"> on the terrain, but no correlation was found as too where this problem occurred the most</w:t>
+      </w:r>
+      <w:r>
+        <w:t>. This</w:t>
+      </w:r>
+      <w:r>
+        <w:t xml:space="preserve"> problem</w:t>
+      </w:r>
+      <w:r>
+        <w:t xml:space="preserve"> could be due to </w:t>
+      </w:r>
+      <w:r>
+        <w:t>the way unity clamps render texture values between 0 and 1. This could have caused the velocity values to calculate wrong as they cannot be a negative value or be above 1. Throughout the process of making this project this problem could not be resolved. There could be another way to handle the data, but this was also not found.</w:t>
       </w:r>
     </w:p>
     <w:p>
@@ -8551,7 +8557,13 @@
         </w:drawing>
       </w:r>
       <w:r>
-        <w:t>These images both show how the pipe model erosion effects the side of  a mountain when there is a larger channel running down it. The image on the right is the projects simulation and the image on the left is the simulation this project was based on. As you can see the flow of the wat</w:t>
+        <w:t>These images both show how the pipe model erosion effects the side of  a mountain when there is a larger channel running down it. The image on the right is th</w:t>
+      </w:r>
+      <w:r>
+        <w:t>is</w:t>
+      </w:r>
+      <w:r>
+        <w:t xml:space="preserve"> projects simulation and the image on the left is the simulation this project was based on. As you can see the flow of the wat</w:t>
       </w:r>
       <w:r>
         <w:t xml:space="preserve">er creates small walls around the side of the mountains where the water doesn’t reach. This allows for some realistic looking river looking channels running through the terrain. </w:t>
@@ -8566,7 +8578,19 @@
         <w:t>(2019)</w:t>
       </w:r>
       <w:r>
-        <w:t xml:space="preserve">. As this image shows a particle based hydraulic erosion simulation works much better with making terrain with smaller </w:t>
+        <w:t>. As this image shows</w:t>
+      </w:r>
+      <w:r>
+        <w:t>,</w:t>
+      </w:r>
+      <w:r>
+        <w:t xml:space="preserve"> a particle based hydraulic erosion simulation works </w:t>
+      </w:r>
+      <w:r>
+        <w:t>exceedingly</w:t>
+      </w:r>
+      <w:r>
+        <w:t xml:space="preserve"> better with making terrain with smaller </w:t>
       </w:r>
       <w:r>
         <w:t>stream</w:t>
@@ -8605,20 +8629,32 @@
         <w:t xml:space="preserve"> like rivers or lakes</w:t>
       </w:r>
       <w:r>
-        <w:t xml:space="preserve"> that is where the pipe model method performs better.</w:t>
-      </w:r>
-      <w:r>
-        <w:t xml:space="preserve"> This </w:t>
+        <w:t xml:space="preserve"> that is where the pipe model method performs </w:t>
       </w:r>
       <w:r>
         <w:lastRenderedPageBreak/>
-        <w:t xml:space="preserve">method </w:t>
+        <w:t>better.</w:t>
+      </w:r>
+      <w:r>
+        <w:t xml:space="preserve"> This method </w:t>
       </w:r>
       <w:r>
         <w:t>does not work will when running</w:t>
       </w:r>
       <w:r>
-        <w:t xml:space="preserve"> in real time as it requires each particle to be ran separately through a loop based on a given number of iterations to form the terrain.</w:t>
+        <w:t xml:space="preserve"> in real time</w:t>
+      </w:r>
+      <w:r>
+        <w:t xml:space="preserve"> either</w:t>
+      </w:r>
+      <w:r>
+        <w:t xml:space="preserve"> as it requires each particle to be ran separately through a loop based on a given number of iterations to form the terrain.</w:t>
+      </w:r>
+      <w:r>
+        <w:t xml:space="preserve"> This erosion method would be more efficient when working with large scale mountain ranges as it </w:t>
+      </w:r>
+      <w:r>
+        <w:t>does not simulate any water. This allows it to process each cycle a lot faster than the pipe model method.</w:t>
       </w:r>
     </w:p>
     <w:p/>
@@ -8641,7 +8677,22 @@
     </w:p>
     <w:p>
       <w:r>
-        <w:t>The pipe model method is a very stable way for simulating hydraulic erosion in real time. It can create a relatively realistic terrain.</w:t>
+        <w:t xml:space="preserve">The pipe model method is a stable way </w:t>
+      </w:r>
+      <w:r>
+        <w:t>of</w:t>
+      </w:r>
+      <w:r>
+        <w:t xml:space="preserve"> simulating hydraulic erosion in real time. </w:t>
+      </w:r>
+      <w:r>
+        <w:t>Using this method has demonstrated that a hydraulic erosion simulation can perform at an acceptable speed to be able to run in real time. However, this method can only run on smaller map sizes and would not be able to run at a high level with a larger map size required for an open world landscape. Overall, visual quality if the simulation ran perfectly without bugs would achieve a high level of realism when reforming terrain</w:t>
+      </w:r>
+      <w:r>
+        <w:t>. This would</w:t>
+      </w:r>
+      <w:r>
+        <w:t xml:space="preserve"> reduce the time needed to sculpt a landscape for an immersive gaming world.</w:t>
       </w:r>
       <w:r>
         <w:t xml:space="preserve"> </w:t>
@@ -8649,21 +8700,11 @@
     </w:p>
     <w:p>
       <w:r>
-        <w:t xml:space="preserve">A hybrid method could be used to generate the smaller channels on large terrain using a </w:t>
-      </w:r>
-      <w:r>
-        <w:t>particle-based</w:t>
-      </w:r>
-      <w:r>
-        <w:t xml:space="preserve"> approach and then the pipe model method could be used to generate larger rivers flowing down a terrain to formulate more realistic terrain generation. </w:t>
-      </w:r>
-    </w:p>
-    <w:p>
-      <w:pPr>
         <w:rPr>
           <w:u w:val="single"/>
         </w:rPr>
-      </w:pPr>
+        <w:t xml:space="preserve">5.1 </w:t>
+      </w:r>
       <w:r>
         <w:rPr>
           <w:u w:val="single"/>
@@ -8673,12 +8714,126 @@
     </w:p>
     <w:p>
       <w:r>
-        <w:t xml:space="preserve">This project could firstly be improved by fixing the current problems in the simulation. These include the erosion not working fully and some of the water duplicating along the far corner of the grid. This might have been fixed if more time was spent on the programming section. </w:t>
-      </w:r>
-    </w:p>
-    <w:p>
-      <w:r>
-        <w:t>Over improvements could include creating some user interface options for users to tweak settings as the simulation runs. This would allow for more control over the simulation. Another improvement could be extra objects in the scene like a movable rain cloud or water source. This would allow the user to control where water gets placed.</w:t>
+        <w:t xml:space="preserve">This project could </w:t>
+      </w:r>
+      <w:r>
+        <w:t>initially</w:t>
+      </w:r>
+      <w:r>
+        <w:t xml:space="preserve"> be improved by fixing the current </w:t>
+      </w:r>
+      <w:r>
+        <w:t>issues</w:t>
+      </w:r>
+      <w:r>
+        <w:t xml:space="preserve"> </w:t>
+      </w:r>
+      <w:r>
+        <w:t>with</w:t>
+      </w:r>
+      <w:r>
+        <w:t>in the simulation. These include the erosion not</w:t>
+      </w:r>
+      <w:r>
+        <w:t xml:space="preserve"> performing at the desired effect</w:t>
+      </w:r>
+      <w:r>
+        <w:t xml:space="preserve"> </w:t>
+      </w:r>
+      <w:r>
+        <w:t>with</w:t>
+      </w:r>
+      <w:r>
+        <w:t xml:space="preserve"> some of the water duplicating along the far corner</w:t>
+      </w:r>
+      <w:r>
+        <w:t>s</w:t>
+      </w:r>
+      <w:r>
+        <w:t xml:space="preserve"> of the grid. This </w:t>
+      </w:r>
+      <w:r>
+        <w:t>could</w:t>
+      </w:r>
+      <w:r>
+        <w:t xml:space="preserve"> have been </w:t>
+      </w:r>
+      <w:r>
+        <w:t>remedied</w:t>
+      </w:r>
+      <w:r>
+        <w:t xml:space="preserve"> if more time was </w:t>
+      </w:r>
+      <w:r>
+        <w:t>given to</w:t>
+      </w:r>
+      <w:r>
+        <w:t xml:space="preserve"> the programming section. </w:t>
+      </w:r>
+    </w:p>
+    <w:p>
+      <w:r>
+        <w:t>O</w:t>
+      </w:r>
+      <w:r>
+        <w:t>th</w:t>
+      </w:r>
+      <w:r>
+        <w:t xml:space="preserve">er improvements include creating </w:t>
+      </w:r>
+      <w:r>
+        <w:t>extra</w:t>
+      </w:r>
+      <w:r>
+        <w:t xml:space="preserve"> user interface options for users to </w:t>
+      </w:r>
+      <w:r>
+        <w:t>adapt</w:t>
+      </w:r>
+      <w:r>
+        <w:t xml:space="preserve"> settings as the simulation runs. This would allow for more control over the simulation. Another improvement </w:t>
+      </w:r>
+      <w:r>
+        <w:t>being</w:t>
+      </w:r>
+      <w:r>
+        <w:t xml:space="preserve"> extra objects </w:t>
+      </w:r>
+      <w:r>
+        <w:t>within</w:t>
+      </w:r>
+      <w:r>
+        <w:t xml:space="preserve"> the scene like movable rain cloud</w:t>
+      </w:r>
+      <w:r>
+        <w:t>s</w:t>
+      </w:r>
+      <w:r>
+        <w:t xml:space="preserve"> or </w:t>
+      </w:r>
+      <w:r>
+        <w:t>further water sources</w:t>
+      </w:r>
+      <w:r>
+        <w:t xml:space="preserve">. This would </w:t>
+      </w:r>
+      <w:r>
+        <w:t>give further control to</w:t>
+      </w:r>
+      <w:r>
+        <w:t xml:space="preserve"> the user </w:t>
+      </w:r>
+      <w:r>
+        <w:t xml:space="preserve">to </w:t>
+      </w:r>
+      <w:r>
+        <w:t xml:space="preserve">where water </w:t>
+      </w:r>
+      <w:r>
+        <w:t>i</w:t>
+      </w:r>
+      <w:r>
+        <w:t>s placed.</w:t>
       </w:r>
     </w:p>
     <w:p/>
@@ -8952,6 +9107,7 @@
           <w:sz w:val="22"/>
           <w:szCs w:val="22"/>
         </w:rPr>
+        <w:lastRenderedPageBreak/>
         <w:t xml:space="preserve">[41] </w:t>
       </w:r>
       <w:proofErr w:type="spellStart"/>
@@ -9084,7 +9240,6 @@
           <w:sz w:val="22"/>
           <w:szCs w:val="22"/>
         </w:rPr>
-        <w:lastRenderedPageBreak/>
         <w:t>[7]</w:t>
       </w:r>
       <w:r>
@@ -9719,6 +9874,7 @@
           <w:sz w:val="22"/>
           <w:szCs w:val="22"/>
         </w:rPr>
+        <w:lastRenderedPageBreak/>
         <w:t xml:space="preserve">[25] </w:t>
       </w:r>
       <w:proofErr w:type="spellStart"/>
@@ -10416,6 +10572,7 @@
           <w:sz w:val="22"/>
           <w:szCs w:val="22"/>
         </w:rPr>
+        <w:lastRenderedPageBreak/>
         <w:t xml:space="preserve">[40] Patel, D., Natali, M., </w:t>
       </w:r>
       <w:proofErr w:type="spellStart"/>
@@ -10667,7 +10824,6 @@
           <w:sz w:val="22"/>
           <w:szCs w:val="22"/>
         </w:rPr>
-        <w:lastRenderedPageBreak/>
         <w:t xml:space="preserve">[27] Benes, B. and </w:t>
       </w:r>
       <w:proofErr w:type="spellStart"/>
@@ -11214,6 +11370,7 @@
           <w:rFonts w:cstheme="minorHAnsi"/>
           <w:color w:val="000000"/>
         </w:rPr>
+        <w:lastRenderedPageBreak/>
         <w:t xml:space="preserve">[29] Chentanez, N. and Muller, M. (2010). </w:t>
       </w:r>
       <w:r>
@@ -11883,6 +12040,7 @@
           <w:sz w:val="22"/>
           <w:szCs w:val="22"/>
         </w:rPr>
+        <w:lastRenderedPageBreak/>
         <w:t xml:space="preserve">Ebert, D., Musgrave, K., Peachey, D., Perlin, K. and Worley, S.(2002). texturing and modelling: a procedural approach book. </w:t>
       </w:r>
       <w:r>
@@ -11933,7 +12091,6 @@
           <w:sz w:val="22"/>
           <w:szCs w:val="22"/>
         </w:rPr>
-        <w:lastRenderedPageBreak/>
         <w:t xml:space="preserve">[43] </w:t>
       </w:r>
       <w:proofErr w:type="spellStart"/>

</xml_diff>